<commit_message>
updated 3 lab report
</commit_message>
<xml_diff>
--- a/Lab3/lab3_Vozniuk_is71.docx
+++ b/Lab3/lab3_Vozniuk_is71.docx
@@ -593,7 +593,7 @@
         <w:rPr>
           <w:sz w:val="32"/>
           <w:szCs w:val="32"/>
-          <w:lang w:val="en-US"/>
+          <w:lang w:val="uk-UA"/>
         </w:rPr>
       </w:pPr>
       <w:r>
@@ -608,6 +608,7 @@
         <w:rPr>
           <w:sz w:val="32"/>
           <w:szCs w:val="32"/>
+          <w:lang w:val="uk-UA"/>
         </w:rPr>
         <w:t xml:space="preserve">: </w:t>
       </w:r>
@@ -649,7 +650,7 @@
         <w:rPr>
           <w:sz w:val="32"/>
           <w:szCs w:val="32"/>
-          <w:lang w:val="en-US"/>
+          <w:lang w:val="uk-UA"/>
         </w:rPr>
         <w:t xml:space="preserve"> = 5</w:t>
       </w:r>
@@ -802,6 +803,208 @@
           <w:lang w:val="uk-UA"/>
         </w:rPr>
       </w:pPr>
+      <w:r>
+        <w:fldChar w:fldCharType="begin"/>
+      </w:r>
+      <w:r>
+        <w:rPr>
+          <w:lang w:val="uk-UA"/>
+        </w:rPr>
+        <w:instrText xml:space="preserve"> </w:instrText>
+      </w:r>
+      <w:r>
+        <w:instrText>HYPERLINK</w:instrText>
+      </w:r>
+      <w:r>
+        <w:rPr>
+          <w:lang w:val="uk-UA"/>
+        </w:rPr>
+        <w:instrText xml:space="preserve"> "</w:instrText>
+      </w:r>
+      <w:r>
+        <w:instrText>https</w:instrText>
+      </w:r>
+      <w:r>
+        <w:rPr>
+          <w:lang w:val="uk-UA"/>
+        </w:rPr>
+        <w:instrText>://</w:instrText>
+      </w:r>
+      <w:r>
+        <w:instrText>github</w:instrText>
+      </w:r>
+      <w:r>
+        <w:rPr>
+          <w:lang w:val="uk-UA"/>
+        </w:rPr>
+        <w:instrText>.</w:instrText>
+      </w:r>
+      <w:r>
+        <w:instrText>com</w:instrText>
+      </w:r>
+      <w:r>
+        <w:rPr>
+          <w:lang w:val="uk-UA"/>
+        </w:rPr>
+        <w:instrText>/</w:instrText>
+      </w:r>
+      <w:r>
+        <w:instrText>oleksandravozniuk</w:instrText>
+      </w:r>
+      <w:r>
+        <w:rPr>
+          <w:lang w:val="uk-UA"/>
+        </w:rPr>
+        <w:instrText>/</w:instrText>
+      </w:r>
+      <w:r>
+        <w:instrText>OperatingSystems</w:instrText>
+      </w:r>
+      <w:r>
+        <w:rPr>
+          <w:lang w:val="uk-UA"/>
+        </w:rPr>
+        <w:instrText>/</w:instrText>
+      </w:r>
+      <w:r>
+        <w:instrText>tree</w:instrText>
+      </w:r>
+      <w:r>
+        <w:rPr>
+          <w:lang w:val="uk-UA"/>
+        </w:rPr>
+        <w:instrText>/</w:instrText>
+      </w:r>
+      <w:r>
+        <w:instrText>master</w:instrText>
+      </w:r>
+      <w:r>
+        <w:rPr>
+          <w:lang w:val="uk-UA"/>
+        </w:rPr>
+        <w:instrText>/</w:instrText>
+      </w:r>
+      <w:r>
+        <w:instrText>Lab</w:instrText>
+      </w:r>
+      <w:r>
+        <w:rPr>
+          <w:lang w:val="uk-UA"/>
+        </w:rPr>
+        <w:instrText xml:space="preserve">3" </w:instrText>
+      </w:r>
+      <w:r>
+        <w:fldChar w:fldCharType="separate"/>
+      </w:r>
+      <w:r>
+        <w:rPr>
+          <w:rStyle w:val="a6"/>
+        </w:rPr>
+        <w:t>https</w:t>
+      </w:r>
+      <w:r>
+        <w:rPr>
+          <w:rStyle w:val="a6"/>
+          <w:lang w:val="uk-UA"/>
+        </w:rPr>
+        <w:t>://</w:t>
+      </w:r>
+      <w:r>
+        <w:rPr>
+          <w:rStyle w:val="a6"/>
+        </w:rPr>
+        <w:t>github</w:t>
+      </w:r>
+      <w:r>
+        <w:rPr>
+          <w:rStyle w:val="a6"/>
+          <w:lang w:val="uk-UA"/>
+        </w:rPr>
+        <w:t>.</w:t>
+      </w:r>
+      <w:r>
+        <w:rPr>
+          <w:rStyle w:val="a6"/>
+        </w:rPr>
+        <w:t>com</w:t>
+      </w:r>
+      <w:r>
+        <w:rPr>
+          <w:rStyle w:val="a6"/>
+          <w:lang w:val="uk-UA"/>
+        </w:rPr>
+        <w:t>/</w:t>
+      </w:r>
+      <w:r>
+        <w:rPr>
+          <w:rStyle w:val="a6"/>
+        </w:rPr>
+        <w:t>oleksandravozniuk</w:t>
+      </w:r>
+      <w:r>
+        <w:rPr>
+          <w:rStyle w:val="a6"/>
+          <w:lang w:val="uk-UA"/>
+        </w:rPr>
+        <w:t>/</w:t>
+      </w:r>
+      <w:r>
+        <w:rPr>
+          <w:rStyle w:val="a6"/>
+        </w:rPr>
+        <w:t>OperatingSystems</w:t>
+      </w:r>
+      <w:r>
+        <w:rPr>
+          <w:rStyle w:val="a6"/>
+          <w:lang w:val="uk-UA"/>
+        </w:rPr>
+        <w:t>/</w:t>
+      </w:r>
+      <w:r>
+        <w:rPr>
+          <w:rStyle w:val="a6"/>
+        </w:rPr>
+        <w:t>tree</w:t>
+      </w:r>
+      <w:r>
+        <w:rPr>
+          <w:rStyle w:val="a6"/>
+          <w:lang w:val="uk-UA"/>
+        </w:rPr>
+        <w:t>/</w:t>
+      </w:r>
+      <w:r>
+        <w:rPr>
+          <w:rStyle w:val="a6"/>
+        </w:rPr>
+        <w:t>master</w:t>
+      </w:r>
+      <w:r>
+        <w:rPr>
+          <w:rStyle w:val="a6"/>
+          <w:lang w:val="uk-UA"/>
+        </w:rPr>
+        <w:t>/</w:t>
+      </w:r>
+      <w:r>
+        <w:rPr>
+          <w:rStyle w:val="a6"/>
+        </w:rPr>
+        <w:t>Lab</w:t>
+      </w:r>
+      <w:r>
+        <w:rPr>
+          <w:rStyle w:val="a6"/>
+          <w:lang w:val="uk-UA"/>
+        </w:rPr>
+        <w:t>3</w:t>
+      </w:r>
+      <w:r>
+        <w:fldChar w:fldCharType="end"/>
+      </w:r>
+      <w:bookmarkStart w:id="0" w:name="_GoBack"/>
+      <w:bookmarkEnd w:id="0"/>
     </w:p>
     <w:p>
       <w:pPr>
@@ -1413,23 +1616,22 @@
           <w:b/>
           <w:sz w:val="28"/>
           <w:szCs w:val="28"/>
+        </w:rPr>
+      </w:pPr>
+      <w:r>
+        <w:rPr>
+          <w:sz w:val="28"/>
+          <w:szCs w:val="28"/>
+          <w:lang w:val="uk-UA"/>
+        </w:rPr>
+        <w:t xml:space="preserve">Даний алгоритм дозволяє зменшити ефект конвою, що зустрічається в </w:t>
+      </w:r>
+      <w:r>
+        <w:rPr>
+          <w:sz w:val="28"/>
+          <w:szCs w:val="28"/>
           <w:lang w:val="en-US"/>
         </w:rPr>
-      </w:pPr>
-      <w:r>
-        <w:rPr>
-          <w:sz w:val="28"/>
-          <w:szCs w:val="28"/>
-          <w:lang w:val="uk-UA"/>
-        </w:rPr>
-        <w:t xml:space="preserve">Даний алгоритм дозволяє зменшити ефект конвою, що зустрічається в </w:t>
-      </w:r>
-      <w:r>
-        <w:rPr>
-          <w:sz w:val="28"/>
-          <w:szCs w:val="28"/>
-          <w:lang w:val="en-US"/>
-        </w:rPr>
         <w:t>FIFO</w:t>
       </w:r>
       <w:r>
@@ -1462,17 +1664,7 @@
           <w:szCs w:val="28"/>
           <w:lang w:val="uk-UA"/>
         </w:rPr>
-        <w:t xml:space="preserve"> вона все ще не </w:t>
-      </w:r>
-      <w:bookmarkStart w:id="0" w:name="_GoBack"/>
-      <w:bookmarkEnd w:id="0"/>
-      <w:r>
-        <w:rPr>
-          <w:sz w:val="28"/>
-          <w:szCs w:val="28"/>
-          <w:lang w:val="uk-UA"/>
-        </w:rPr>
-        <w:t>може бути ефективною формою управління перевантаженням.</w:t>
+        <w:t xml:space="preserve"> вона все ще не може бути ефективною формою управління перевантаженням.</w:t>
       </w:r>
     </w:p>
     <w:sectPr>
@@ -3417,6 +3609,7 @@
   <w:style w:type="character" w:default="1" w:styleId="a0">
     <w:name w:val="Default Paragraph Font"/>
     <w:uiPriority w:val="1"/>
+    <w:semiHidden/>
     <w:unhideWhenUsed/>
   </w:style>
   <w:style w:type="table" w:default="1" w:styleId="a1">

</xml_diff>